<commit_message>
added route for qr code
need to add a qr generator library
</commit_message>
<xml_diff>
--- a/Here.docx
+++ b/Here.docx
@@ -4,130 +4,381 @@
   <w:body>
     <w:p>
       <w:pPr>
-        <w:jc w:val="center"/>
+        <w:rPr>
+          <w:sz w:val="24"/>
+          <w:szCs w:val="24"/>
+        </w:rPr>
+      </w:pPr>
+      <w:r>
+        <w:rPr>
+          <w:b/>
+          <w:bCs/>
+          <w:sz w:val="56"/>
+          <w:szCs w:val="56"/>
+        </w:rPr>
+        <w:t>L</w:t>
+      </w:r>
+      <w:r>
         <w:rPr>
           <w:b/>
           <w:bCs/>
           <w:sz w:val="32"/>
           <w:szCs w:val="32"/>
         </w:rPr>
-      </w:pPr>
-      <w:r>
-        <w:rPr>
-          <w:b/>
-          <w:bCs/>
+        <w:t>ink</w:t>
+      </w:r>
+      <w:r>
+        <w:rPr>
           <w:sz w:val="32"/>
           <w:szCs w:val="32"/>
         </w:rPr>
-        <w:t>Micromanagement of a Micro Project</w:t>
-      </w:r>
-    </w:p>
-    <w:p>
-      <w:r>
-        <w:t>Here’s my little 2 day project</w:t>
-      </w:r>
-    </w:p>
-    <w:p>
-      <w:r>
-        <w:t>Link Shortener</w:t>
-      </w:r>
-    </w:p>
-    <w:p>
-      <w:r>
-        <w:t>How does it work, some of you may already know, some of are still thinking and some of you may have an idea.</w:t>
-      </w:r>
-    </w:p>
-    <w:p>
-      <w:r>
-        <w:t>Let me describe in naïve form, I have a good memory, let’s suppose I have and</w:t>
-      </w:r>
-      <w:r>
-        <w:t xml:space="preserve"> you are</w:t>
-      </w:r>
-      <w:r>
-        <w:t xml:space="preserve"> benefiting from this, you made me learn a lot of poems and whenever someone wants to listen to a poem, you just tell me which one and I’ll start reciting without you needing to bring that book.</w:t>
+        <w:t xml:space="preserve"> </w:t>
+      </w:r>
+      <w:r>
+        <w:rPr>
+          <w:b/>
+          <w:bCs/>
+          <w:sz w:val="56"/>
+          <w:szCs w:val="56"/>
+        </w:rPr>
+        <w:t>S</w:t>
+      </w:r>
+      <w:r>
+        <w:rPr>
+          <w:b/>
+          <w:bCs/>
+          <w:sz w:val="32"/>
+          <w:szCs w:val="32"/>
+        </w:rPr>
+        <w:t>hortener</w:t>
+      </w:r>
+    </w:p>
+    <w:p>
+      <w:r>
+        <w:t xml:space="preserve">You might’ve heard about </w:t>
+      </w:r>
+      <w:r>
+        <w:t>them;</w:t>
+      </w:r>
+      <w:r>
+        <w:t xml:space="preserve"> they are used to create short links of a long URL</w:t>
+      </w:r>
+      <w:r>
+        <w:t xml:space="preserve"> /</w:t>
+      </w:r>
+      <w:r>
+        <w:t xml:space="preserve"> Link</w:t>
+      </w:r>
+      <w:r>
+        <w:t xml:space="preserve"> so that the URL</w:t>
+      </w:r>
+      <w:r>
+        <w:t>/Link</w:t>
+      </w:r>
+      <w:r>
+        <w:t xml:space="preserve"> is more readable</w:t>
+      </w:r>
+      <w:r>
+        <w:t>.</w:t>
+      </w:r>
+    </w:p>
+    <w:p>
+      <w:r>
+        <w:t xml:space="preserve">The base functionality of Link Shortener is </w:t>
+      </w:r>
+      <w:r>
+        <w:t>simple,</w:t>
+      </w:r>
+      <w:r>
+        <w:t xml:space="preserve"> but this project</w:t>
+      </w:r>
+      <w:r>
+        <w:t xml:space="preserve"> also</w:t>
+      </w:r>
+      <w:r>
+        <w:t xml:space="preserve"> aims to look on</w:t>
+      </w:r>
+      <w:r>
+        <w:t xml:space="preserve"> to</w:t>
+      </w:r>
+      <w:r>
+        <w:t xml:space="preserve"> the depth</w:t>
+      </w:r>
+      <w:r>
+        <w:t>s</w:t>
+      </w:r>
+      <w:r>
+        <w:t xml:space="preserve"> this small base </w:t>
+      </w:r>
+      <w:r>
+        <w:t>project</w:t>
+      </w:r>
+      <w:r>
+        <w:t xml:space="preserve"> can achieve.</w:t>
       </w:r>
     </w:p>
     <w:p/>
     <w:p>
       <w:r>
-        <w:t>So what have we done in our example? We are creating a shortcut of something that is large by providing an index/identity or you can say shortcut?</w:t>
-      </w:r>
-    </w:p>
-    <w:p>
-      <w:r>
-        <w:t>What does it uses ?</w:t>
-      </w:r>
-    </w:p>
-    <w:p>
-      <w:r>
-        <w:t xml:space="preserve">Space obviously! That includes storing the actual data and </w:t>
-      </w:r>
-      <w:proofErr w:type="spellStart"/>
-      <w:r>
-        <w:t>and</w:t>
-      </w:r>
-      <w:proofErr w:type="spellEnd"/>
-      <w:r>
-        <w:t xml:space="preserve"> a short data that is referencing the actual data.</w:t>
+        <w:rPr>
+          <w:b/>
+          <w:bCs/>
+        </w:rPr>
+        <w:t>How does it work</w:t>
+      </w:r>
+      <w:r>
+        <w:rPr>
+          <w:b/>
+          <w:bCs/>
+        </w:rPr>
+        <w:t>?</w:t>
+      </w:r>
+    </w:p>
+    <w:p>
+      <w:r>
+        <w:t>S</w:t>
+      </w:r>
+      <w:r>
+        <w:t>ome of you may already have an idea.</w:t>
+      </w:r>
+      <w:r>
+        <w:t xml:space="preserve"> </w:t>
+      </w:r>
+      <w:r>
+        <w:t xml:space="preserve">Let me describe in </w:t>
+      </w:r>
+      <w:r>
+        <w:t>naive</w:t>
+      </w:r>
+      <w:r>
+        <w:t xml:space="preserve"> form</w:t>
+      </w:r>
+      <w:r>
+        <w:t xml:space="preserve"> with a real-life example:</w:t>
+      </w:r>
+    </w:p>
+    <w:p>
+      <w:r>
+        <w:t xml:space="preserve">Let’s suppose </w:t>
+      </w:r>
+      <w:r>
+        <w:t>you have a file in the depth of your hard disk, regular.</w:t>
+      </w:r>
+    </w:p>
+    <w:p>
+      <w:r>
+        <w:t>So,</w:t>
+      </w:r>
+      <w:r>
+        <w:t xml:space="preserve"> what have we done in our example? We are creating a shortcut </w:t>
+      </w:r>
+      <w:r>
+        <w:t>to</w:t>
+      </w:r>
+      <w:r>
+        <w:t xml:space="preserve"> something that is large by providing an index/identity or you can say shortcut?</w:t>
       </w:r>
     </w:p>
     <w:p/>
     <w:p>
-      <w:r>
-        <w:t>You can associate this with an example of variables in any programming languages. You use a variable to store data and you don’t need to refer to data you can just refer to the variable and that will provide you the data.</w:t>
+      <w:pPr>
+        <w:rPr>
+          <w:b/>
+          <w:bCs/>
+        </w:rPr>
+      </w:pPr>
+      <w:r>
+        <w:rPr>
+          <w:b/>
+          <w:bCs/>
+        </w:rPr>
+        <w:t xml:space="preserve">What does it </w:t>
+      </w:r>
+      <w:r>
+        <w:rPr>
+          <w:b/>
+          <w:bCs/>
+        </w:rPr>
+        <w:t>use</w:t>
+      </w:r>
+      <w:r>
+        <w:rPr>
+          <w:b/>
+          <w:bCs/>
+        </w:rPr>
+        <w:t>?</w:t>
+      </w:r>
+    </w:p>
+    <w:p>
+      <w:r>
+        <w:t>Space obviously! That includes storing the actual data and a short data that is referencing the actual data.</w:t>
+      </w:r>
+    </w:p>
+    <w:p>
+      <w:r>
+        <w:t xml:space="preserve">You can associate this with an example of variables in any programming </w:t>
+      </w:r>
+      <w:r>
+        <w:t>language</w:t>
+      </w:r>
+      <w:r>
+        <w:t xml:space="preserve">. You use a variable to store data and you don’t need to refer to data you can just refer to the variable and that will provide </w:t>
+      </w:r>
+      <w:r>
+        <w:t>you with</w:t>
+      </w:r>
+      <w:r>
+        <w:t xml:space="preserve"> the data.</w:t>
       </w:r>
     </w:p>
     <w:p/>
     <w:p>
-      <w:r>
-        <w:t>Why this you may ask?</w:t>
-      </w:r>
-    </w:p>
-    <w:p>
-      <w:r>
-        <w:t xml:space="preserve">Recently during my internship, one of the department organized a training / short course and they’ve circulated </w:t>
+      <w:pPr>
+        <w:rPr>
+          <w:b/>
+          <w:bCs/>
+        </w:rPr>
+      </w:pPr>
+      <w:r>
+        <w:rPr>
+          <w:b/>
+          <w:bCs/>
+        </w:rPr>
+        <w:t xml:space="preserve">Why </w:t>
+      </w:r>
+      <w:r>
+        <w:rPr>
+          <w:b/>
+          <w:bCs/>
+        </w:rPr>
+        <w:t>this</w:t>
+      </w:r>
+      <w:r>
+        <w:rPr>
+          <w:b/>
+          <w:bCs/>
+        </w:rPr>
+        <w:t xml:space="preserve"> project</w:t>
+      </w:r>
+      <w:r>
+        <w:rPr>
+          <w:b/>
+          <w:bCs/>
+        </w:rPr>
+        <w:t>,</w:t>
+      </w:r>
+      <w:r>
+        <w:rPr>
+          <w:b/>
+          <w:bCs/>
+        </w:rPr>
+        <w:t xml:space="preserve"> you may ask?</w:t>
+      </w:r>
+    </w:p>
+    <w:p>
+      <w:r>
+        <w:t xml:space="preserve">Recently during my internship, one of the </w:t>
+      </w:r>
+      <w:r>
+        <w:t>departments</w:t>
+      </w:r>
+      <w:r>
+        <w:t xml:space="preserve"> organized a training / short course and they’ve circulated </w:t>
       </w:r>
       <w:r>
         <w:t xml:space="preserve">design art along with a QR code to allow participants to register using the link in QR, as the registration </w:t>
       </w:r>
-      <w:proofErr w:type="spellStart"/>
-      <w:r>
-        <w:t>url</w:t>
-      </w:r>
-      <w:proofErr w:type="spellEnd"/>
-      <w:r>
-        <w:t xml:space="preserve"> was long, the team decided to used the first URL shortener they could’ve found of google search, They used it and made the QR code more short and compact.</w:t>
-      </w:r>
-    </w:p>
-    <w:p>
-      <w:r>
-        <w:t xml:space="preserve">Later on next day, I’ve received a text that the QR is not opening the registration link, I’ve checked and found the site which hosted the shorten </w:t>
-      </w:r>
-      <w:proofErr w:type="spellStart"/>
-      <w:r>
-        <w:t>url</w:t>
-      </w:r>
-      <w:proofErr w:type="spellEnd"/>
+      <w:r>
+        <w:t>link</w:t>
+      </w:r>
+      <w:r>
+        <w:t xml:space="preserve"> was long, the team decided to </w:t>
+      </w:r>
+      <w:r>
+        <w:t>use</w:t>
+      </w:r>
+      <w:r>
+        <w:t xml:space="preserve"> the first URL shortener they could’ve found of google search, </w:t>
+      </w:r>
+      <w:r>
+        <w:t>they</w:t>
+      </w:r>
+      <w:r>
+        <w:t xml:space="preserve"> used it and made the QR code </w:t>
+      </w:r>
+      <w:r>
+        <w:t>shorter and more compact</w:t>
+      </w:r>
+      <w:r>
+        <w:t>.</w:t>
+      </w:r>
+    </w:p>
+    <w:p>
+      <w:r>
+        <w:t>Later,</w:t>
+      </w:r>
+      <w:r>
+        <w:t xml:space="preserve"> next day, I’ve received a text that the QR is not opening the registration link, I’ve checked and found the site which hosted the shorten </w:t>
+      </w:r>
+      <w:r>
+        <w:t>link</w:t>
+      </w:r>
       <w:r>
         <w:t xml:space="preserve"> banned the </w:t>
       </w:r>
-      <w:proofErr w:type="spellStart"/>
-      <w:r>
-        <w:t>url</w:t>
-      </w:r>
-      <w:proofErr w:type="spellEnd"/>
+      <w:r>
+        <w:t>link</w:t>
+      </w:r>
       <w:r>
         <w:t xml:space="preserve"> because they might’ve found it suspicious, wrongly.</w:t>
       </w:r>
     </w:p>
-    <w:p>
-      <w:r>
-        <w:t>But what did that costed the organization? An image and a lot of participation because if I am interested and try to register but the QR is broken, I’ll have a second though and probably going to give it a pass.</w:t>
-      </w:r>
-    </w:p>
-    <w:p>
-      <w:r>
+    <w:p/>
+    <w:p>
+      <w:r>
+        <w:rPr>
+          <w:b/>
+          <w:bCs/>
+        </w:rPr>
+        <w:t>But what did that</w:t>
+      </w:r>
+      <w:r>
+        <w:rPr>
+          <w:b/>
+          <w:bCs/>
+        </w:rPr>
+        <w:t xml:space="preserve"> mistake</w:t>
+      </w:r>
+      <w:r>
+        <w:rPr>
+          <w:b/>
+          <w:bCs/>
+        </w:rPr>
+        <w:t xml:space="preserve"> </w:t>
+      </w:r>
+      <w:r>
+        <w:rPr>
+          <w:b/>
+          <w:bCs/>
+        </w:rPr>
+        <w:t>cost</w:t>
+      </w:r>
+      <w:r>
+        <w:rPr>
+          <w:b/>
+          <w:bCs/>
+        </w:rPr>
+        <w:t xml:space="preserve"> the organization?</w:t>
+      </w:r>
+    </w:p>
+    <w:p>
+      <w:r>
+        <w:t>An image and a lot of participation because if I am interested and try to register but the QR is broken, I’ll have a second though and probably going to give it a pass.</w:t>
+      </w:r>
+    </w:p>
+    <w:p>
+      <w:r>
+        <w:lastRenderedPageBreak/>
         <w:t>That made me think that there should be a managed URL shortener of any organization, allowing the organization to have much more control over the situations like this.</w:t>
       </w:r>
     </w:p>
@@ -137,40 +388,103 @@
       </w:r>
     </w:p>
     <w:p>
+      <w:pPr>
+        <w:rPr>
+          <w:b/>
+          <w:bCs/>
+        </w:rPr>
+      </w:pPr>
+    </w:p>
+    <w:p>
+      <w:pPr>
+        <w:rPr>
+          <w:b/>
+          <w:bCs/>
+        </w:rPr>
+      </w:pPr>
+      <w:r>
+        <w:rPr>
+          <w:b/>
+          <w:bCs/>
+        </w:rPr>
+        <w:t>W</w:t>
+      </w:r>
+      <w:r>
+        <w:rPr>
+          <w:b/>
+          <w:bCs/>
+        </w:rPr>
+        <w:t xml:space="preserve">hat </w:t>
+      </w:r>
+      <w:r>
+        <w:rPr>
+          <w:b/>
+          <w:bCs/>
+        </w:rPr>
+        <w:t>do</w:t>
+      </w:r>
+      <w:r>
+        <w:rPr>
+          <w:b/>
+          <w:bCs/>
+        </w:rPr>
+        <w:t xml:space="preserve"> free link shortener</w:t>
+      </w:r>
+      <w:r>
+        <w:rPr>
+          <w:b/>
+          <w:bCs/>
+        </w:rPr>
+        <w:t>s</w:t>
+      </w:r>
+      <w:r>
+        <w:rPr>
+          <w:b/>
+          <w:bCs/>
+        </w:rPr>
+        <w:t xml:space="preserve"> offer?</w:t>
+      </w:r>
+    </w:p>
+    <w:p>
       <w:r>
         <w:t xml:space="preserve">There are a lot of </w:t>
       </w:r>
-      <w:proofErr w:type="spellStart"/>
-      <w:r>
-        <w:t>url</w:t>
-      </w:r>
-      <w:proofErr w:type="spellEnd"/>
-      <w:r>
-        <w:t xml:space="preserve"> shorteners we have, what’s special in it?</w:t>
-      </w:r>
-    </w:p>
-    <w:p>
-      <w:proofErr w:type="spellStart"/>
-      <w:r>
-        <w:lastRenderedPageBreak/>
-        <w:t>Lets</w:t>
-      </w:r>
-      <w:proofErr w:type="spellEnd"/>
+      <w:r>
+        <w:t>link</w:t>
+      </w:r>
+      <w:r>
+        <w:t xml:space="preserve"> shorteners we have, </w:t>
+      </w:r>
+    </w:p>
+    <w:p>
+      <w:r>
+        <w:t>Let’s</w:t>
+      </w:r>
       <w:r>
         <w:t xml:space="preserve"> start with what common grounds we are covering</w:t>
       </w:r>
       <w:r>
         <w:t>.</w:t>
       </w:r>
-    </w:p>
-    <w:p>
-      <w:r>
-        <w:t>Shorten URL; check</w:t>
-      </w:r>
-    </w:p>
-    <w:p>
-      <w:r>
-        <w:t>Just this ??</w:t>
+      <w:r>
+        <w:t xml:space="preserve"> </w:t>
+      </w:r>
+      <w:r>
+        <w:t>Both</w:t>
+      </w:r>
+      <w:r>
+        <w:t xml:space="preserve"> can shorten the </w:t>
+      </w:r>
+      <w:r>
+        <w:t>Links.</w:t>
+      </w:r>
+    </w:p>
+    <w:p>
+      <w:r>
+        <w:t xml:space="preserve">Just </w:t>
+      </w:r>
+      <w:r>
+        <w:t>this??</w:t>
       </w:r>
     </w:p>
     <w:p>
@@ -178,144 +492,199 @@
         <w:t>Yes, along with the free one you get one thing with strings attached that can be pulled when you needed it the most.</w:t>
       </w:r>
     </w:p>
-    <w:p>
-      <w:r>
-        <w:t xml:space="preserve">But what do we have, </w:t>
+    <w:p/>
+    <w:p>
+      <w:r>
+        <w:rPr>
+          <w:b/>
+          <w:bCs/>
+        </w:rPr>
+        <w:t xml:space="preserve">But what do we </w:t>
+      </w:r>
+      <w:r>
+        <w:rPr>
+          <w:b/>
+          <w:bCs/>
+        </w:rPr>
+        <w:t>have:</w:t>
+      </w:r>
+      <w:r>
+        <w:t xml:space="preserve"> </w:t>
       </w:r>
     </w:p>
     <w:p>
       <w:r>
         <w:t xml:space="preserve">Shorten URL, </w:t>
       </w:r>
-    </w:p>
-    <w:p>
-      <w:r>
-        <w:t xml:space="preserve">allows you to have custom </w:t>
-      </w:r>
-      <w:proofErr w:type="spellStart"/>
-      <w:r>
-        <w:t>shortcode</w:t>
-      </w:r>
-      <w:proofErr w:type="spellEnd"/>
-    </w:p>
-    <w:p>
+      <w:r>
+        <w:t>allows</w:t>
+      </w:r>
+      <w:r>
+        <w:t xml:space="preserve"> you to have custom </w:t>
+      </w:r>
+      <w:r>
+        <w:t xml:space="preserve">short code, </w:t>
+      </w:r>
       <w:r>
         <w:t xml:space="preserve">modify any </w:t>
       </w:r>
-      <w:proofErr w:type="spellStart"/>
-      <w:r>
-        <w:t>url</w:t>
-      </w:r>
-      <w:proofErr w:type="spellEnd"/>
+      <w:r>
+        <w:t>link</w:t>
+      </w:r>
       <w:r>
         <w:t xml:space="preserve"> at any given point in time ( from changing the base </w:t>
       </w:r>
-      <w:proofErr w:type="spellStart"/>
-      <w:r>
-        <w:t>url</w:t>
-      </w:r>
-      <w:proofErr w:type="spellEnd"/>
+      <w:r>
+        <w:t>link</w:t>
+      </w:r>
       <w:r>
         <w:t xml:space="preserve"> to short </w:t>
       </w:r>
-      <w:proofErr w:type="spellStart"/>
-      <w:r>
-        <w:t>url</w:t>
-      </w:r>
-      <w:proofErr w:type="spellEnd"/>
+      <w:r>
+        <w:t>link</w:t>
+      </w:r>
       <w:r>
         <w:t xml:space="preserve"> ) you have freedom to modify both</w:t>
       </w:r>
     </w:p>
     <w:p>
-      <w:proofErr w:type="spellStart"/>
-      <w:r>
-        <w:t>qr</w:t>
-      </w:r>
-      <w:proofErr w:type="spellEnd"/>
-      <w:r>
-        <w:t xml:space="preserve"> code by just adding .</w:t>
-      </w:r>
-      <w:proofErr w:type="spellStart"/>
-      <w:r>
-        <w:t>qr</w:t>
-      </w:r>
-      <w:proofErr w:type="spellEnd"/>
+      <w:r>
+        <w:t>QR</w:t>
+      </w:r>
+      <w:r>
+        <w:t xml:space="preserve"> code by just adding </w:t>
+      </w:r>
+      <w:r>
+        <w:rPr>
+          <w:b/>
+          <w:bCs/>
+        </w:rPr>
+        <w:t>“</w:t>
+      </w:r>
+      <w:r>
+        <w:rPr>
+          <w:b/>
+          <w:bCs/>
+        </w:rPr>
+        <w:t>.qr</w:t>
+      </w:r>
+      <w:r>
+        <w:rPr>
+          <w:b/>
+          <w:bCs/>
+        </w:rPr>
+        <w:t>”</w:t>
+      </w:r>
       <w:r>
         <w:t xml:space="preserve"> behind the short </w:t>
       </w:r>
-      <w:proofErr w:type="spellStart"/>
-      <w:r>
-        <w:t>url</w:t>
-      </w:r>
-      <w:proofErr w:type="spellEnd"/>
+      <w:r>
+        <w:t>link</w:t>
+      </w:r>
       <w:r>
         <w:t xml:space="preserve"> of your need</w:t>
       </w:r>
-    </w:p>
-    <w:p>
+      <w:r>
+        <w:t xml:space="preserve">, </w:t>
+      </w:r>
       <w:r>
         <w:t xml:space="preserve">a more manageable dashboard to create and view the </w:t>
       </w:r>
-      <w:proofErr w:type="spellStart"/>
-      <w:r>
-        <w:t>url</w:t>
-      </w:r>
-      <w:proofErr w:type="spellEnd"/>
-      <w:r>
-        <w:t xml:space="preserve"> which you’ve shorted</w:t>
-      </w:r>
-    </w:p>
-    <w:p>
+      <w:r>
+        <w:t>link</w:t>
+      </w:r>
+      <w:r>
+        <w:t xml:space="preserve"> which you’ve </w:t>
+      </w:r>
+      <w:r>
+        <w:t xml:space="preserve">shorted, </w:t>
+      </w:r>
       <w:r>
         <w:t>one click copy, edit, delete</w:t>
       </w:r>
-    </w:p>
-    <w:p>
-      <w:r>
-        <w:t>Upcoming Feature</w:t>
+      <w:r>
+        <w:t>.</w:t>
+      </w:r>
+    </w:p>
+    <w:p/>
+    <w:p>
+      <w:pPr>
+        <w:rPr>
+          <w:b/>
+          <w:bCs/>
+        </w:rPr>
+      </w:pPr>
+      <w:r>
+        <w:rPr>
+          <w:b/>
+          <w:bCs/>
+        </w:rPr>
+        <w:t>Upcoming</w:t>
+      </w:r>
+      <w:r>
+        <w:rPr>
+          <w:b/>
+          <w:bCs/>
+        </w:rPr>
+        <w:t xml:space="preserve"> Proposed</w:t>
+      </w:r>
+      <w:r>
+        <w:rPr>
+          <w:b/>
+          <w:bCs/>
+        </w:rPr>
+        <w:t xml:space="preserve"> Feature</w:t>
+      </w:r>
+      <w:r>
+        <w:rPr>
+          <w:b/>
+          <w:bCs/>
+        </w:rPr>
+        <w:t>s</w:t>
       </w:r>
     </w:p>
     <w:p>
       <w:r>
         <w:t xml:space="preserve">Analytics (Global or of a certain link) providing the </w:t>
       </w:r>
-      <w:proofErr w:type="spellStart"/>
-      <w:r>
-        <w:t>timegraph</w:t>
-      </w:r>
-      <w:proofErr w:type="spellEnd"/>
+      <w:r>
+        <w:t>time graph</w:t>
+      </w:r>
       <w:r>
         <w:t xml:space="preserve"> the link being accessed along with the type of devices charts.</w:t>
       </w:r>
     </w:p>
     <w:p>
       <w:r>
-        <w:t xml:space="preserve">Time bomb, yes you’ve heard it right, this will allow you to create </w:t>
-      </w:r>
-      <w:proofErr w:type="spellStart"/>
-      <w:r>
-        <w:t>self destructing</w:t>
-      </w:r>
-      <w:proofErr w:type="spellEnd"/>
+        <w:t xml:space="preserve">Time bomb, </w:t>
+      </w:r>
+      <w:r>
+        <w:t>yes,</w:t>
+      </w:r>
+      <w:r>
+        <w:t xml:space="preserve"> you’ve heard it right, this will allow you to create </w:t>
+      </w:r>
+      <w:r>
+        <w:t>self-destructing</w:t>
+      </w:r>
       <w:r>
         <w:t xml:space="preserve"> short </w:t>
       </w:r>
-      <w:proofErr w:type="spellStart"/>
-      <w:r>
-        <w:t>urls</w:t>
-      </w:r>
-      <w:proofErr w:type="spellEnd"/>
+      <w:r>
+        <w:t>link</w:t>
+      </w:r>
       <w:r>
         <w:t>, in case you want to close the registrations.</w:t>
       </w:r>
     </w:p>
     <w:p>
       <w:r>
-        <w:t xml:space="preserve">Authentication, on being an organization thing we look forward it </w:t>
-      </w:r>
-    </w:p>
-    <w:p/>
+        <w:t xml:space="preserve">Authentication, </w:t>
+      </w:r>
+      <w:r>
+        <w:t>as this is more associated with making corporate life easy and manageable how can we leave the authentication part?</w:t>
+      </w:r>
+    </w:p>
     <w:sectPr>
       <w:pgSz w:w="12240" w:h="15840"/>
       <w:pgMar w:top="1440" w:right="1440" w:bottom="1440" w:left="1440" w:header="720" w:footer="720" w:gutter="0"/>

</xml_diff>